<commit_message>
tweak format on treatment of missing values, linear equations
</commit_message>
<xml_diff>
--- a/indicators/8-1-1.docx
+++ b/indicators/8-1-1.docx
@@ -3539,12 +3539,16 @@
               <w:rPr>
                 <w:b/>
                 <w:bCs/>
+                <w:i/>
+                <w:iCs/>
               </w:rPr>
             </w:pPr>
             <w:r>
               <w:rPr>
                 <w:b/>
                 <w:bCs/>
+                <w:i/>
+                <w:iCs/>
               </w:rPr>
               <w:t>At country</w:t>
             </w:r>
@@ -3552,6 +3556,8 @@
               <w:rPr>
                 <w:b/>
                 <w:bCs/>
+                <w:i/>
+                <w:iCs/>
                 <w:spacing w:val="-3"/>
               </w:rPr>
               <w:t xml:space="preserve"> </w:t>
@@ -3560,6 +3566,8 @@
               <w:rPr>
                 <w:b/>
                 <w:bCs/>
+                <w:i/>
+                <w:iCs/>
               </w:rPr>
               <w:t>level</w:t>
             </w:r>
@@ -3567,6 +3575,8 @@
               <w:rPr>
                 <w:b/>
                 <w:bCs/>
+                <w:i/>
+                <w:iCs/>
               </w:rPr>
               <w:t>:</w:t>
             </w:r>
@@ -3944,12 +3954,16 @@
               <w:rPr>
                 <w:b/>
                 <w:bCs/>
+                <w:i/>
+                <w:iCs/>
               </w:rPr>
             </w:pPr>
             <w:r>
               <w:rPr>
                 <w:b/>
                 <w:bCs/>
+                <w:i/>
+                <w:iCs/>
               </w:rPr>
               <w:t>At regional and global levels</w:t>
             </w:r>
@@ -3957,6 +3971,8 @@
               <w:rPr>
                 <w:b/>
                 <w:bCs/>
+                <w:i/>
+                <w:iCs/>
               </w:rPr>
               <w:t>:</w:t>
             </w:r>

</xml_diff>